<commit_message>
Committing Edited Section 2
</commit_message>
<xml_diff>
--- a/Section 2.docx
+++ b/Section 2.docx
@@ -1,6 +1,6 @@
 
 <file path=word/document.xml><?xml version="1.0" encoding="utf-8"?>
-<w:document xmlns:wpc="http://schemas.microsoft.com/office/word/2010/wordprocessingCanvas" xmlns:cx="http://schemas.microsoft.com/office/drawing/2014/chartex" xmlns:cx1="http://schemas.microsoft.com/office/drawing/2015/9/8/chartex" xmlns:cx2="http://schemas.microsoft.com/office/drawing/2015/10/21/chartex" xmlns:cx3="http://schemas.microsoft.com/office/drawing/2016/5/9/chartex" xmlns:cx4="http://schemas.microsoft.com/office/drawing/2016/5/10/chartex" xmlns:cx5="http://schemas.microsoft.com/office/drawing/2016/5/11/chartex" xmlns:cx6="http://schemas.microsoft.com/office/drawing/2016/5/12/chartex" xmlns:cx7="http://schemas.microsoft.com/office/drawing/2016/5/13/chartex" xmlns:cx8="http://schemas.microsoft.com/office/drawing/2016/5/14/chartex" xmlns:mc="http://schemas.openxmlformats.org/markup-compatibility/2006" xmlns:aink="http://schemas.microsoft.com/office/drawing/2016/ink" xmlns:am3d="http://schemas.microsoft.com/office/drawing/2017/model3d" xmlns:o="urn:schemas-microsoft-com:office:office" xmlns:r="http://schemas.openxmlformats.org/officeDocument/2006/relationships" xmlns:m="http://schemas.openxmlformats.org/officeDocument/2006/math" xmlns:v="urn:schemas-microsoft-com:vml" xmlns:wp14="http://schemas.microsoft.com/office/word/2010/wordprocessingDrawing" xmlns:wp="http://schemas.openxmlformats.org/drawingml/2006/wordprocessingDrawing" xmlns:w10="urn:schemas-microsoft-com:office:word" xmlns:w="http://schemas.openxmlformats.org/wordprocessingml/2006/main" xmlns:w14="http://schemas.microsoft.com/office/word/2010/wordml" xmlns:w15="http://schemas.microsoft.com/office/word/2012/wordml" xmlns:w16cex="http://schemas.microsoft.com/office/word/2018/wordml/cex" xmlns:w16cid="http://schemas.microsoft.com/office/word/2016/wordml/cid" xmlns:w16="http://schemas.microsoft.com/office/word/2018/wordml" xmlns:w16se="http://schemas.microsoft.com/office/word/2015/wordml/symex" xmlns:wpg="http://schemas.microsoft.com/office/word/2010/wordprocessingGroup" xmlns:wpi="http://schemas.microsoft.com/office/word/2010/wordprocessingInk" xmlns:wne="http://schemas.microsoft.com/office/word/2006/wordml" xmlns:wps="http://schemas.microsoft.com/office/word/2010/wordprocessingShape" mc:Ignorable="w14 w15 w16se w16cid w16 w16cex wp14">
+<w:document xmlns:wpc="http://schemas.microsoft.com/office/word/2010/wordprocessingCanvas" xmlns:cx="http://schemas.microsoft.com/office/drawing/2014/chartex" xmlns:cx1="http://schemas.microsoft.com/office/drawing/2015/9/8/chartex" xmlns:cx2="http://schemas.microsoft.com/office/drawing/2015/10/21/chartex" xmlns:cx3="http://schemas.microsoft.com/office/drawing/2016/5/9/chartex" xmlns:cx4="http://schemas.microsoft.com/office/drawing/2016/5/10/chartex" xmlns:cx5="http://schemas.microsoft.com/office/drawing/2016/5/11/chartex" xmlns:cx6="http://schemas.microsoft.com/office/drawing/2016/5/12/chartex" xmlns:cx7="http://schemas.microsoft.com/office/drawing/2016/5/13/chartex" xmlns:cx8="http://schemas.microsoft.com/office/drawing/2016/5/14/chartex" xmlns:mc="http://schemas.openxmlformats.org/markup-compatibility/2006" xmlns:aink="http://schemas.microsoft.com/office/drawing/2016/ink" xmlns:am3d="http://schemas.microsoft.com/office/drawing/2017/model3d" xmlns:o="urn:schemas-microsoft-com:office:office" xmlns:oel="http://schemas.microsoft.com/office/2019/extlst" xmlns:r="http://schemas.openxmlformats.org/officeDocument/2006/relationships" xmlns:m="http://schemas.openxmlformats.org/officeDocument/2006/math" xmlns:v="urn:schemas-microsoft-com:vml" xmlns:wp14="http://schemas.microsoft.com/office/word/2010/wordprocessingDrawing" xmlns:wp="http://schemas.openxmlformats.org/drawingml/2006/wordprocessingDrawing" xmlns:w10="urn:schemas-microsoft-com:office:word" xmlns:w="http://schemas.openxmlformats.org/wordprocessingml/2006/main" xmlns:w14="http://schemas.microsoft.com/office/word/2010/wordml" xmlns:w15="http://schemas.microsoft.com/office/word/2012/wordml" xmlns:w16cex="http://schemas.microsoft.com/office/word/2018/wordml/cex" xmlns:w16cid="http://schemas.microsoft.com/office/word/2016/wordml/cid" xmlns:w16="http://schemas.microsoft.com/office/word/2018/wordml" xmlns:w16du="http://schemas.microsoft.com/office/word/2023/wordml/word16du" xmlns:w16sdtdh="http://schemas.microsoft.com/office/word/2020/wordml/sdtdatahash" xmlns:w16se="http://schemas.microsoft.com/office/word/2015/wordml/symex" xmlns:wpg="http://schemas.microsoft.com/office/word/2010/wordprocessingGroup" xmlns:wpi="http://schemas.microsoft.com/office/word/2010/wordprocessingInk" xmlns:wne="http://schemas.microsoft.com/office/word/2006/wordml" xmlns:wps="http://schemas.microsoft.com/office/word/2010/wordprocessingShape" mc:Ignorable="w14 w15 w16se w16cid w16 w16cex w16sdtdh wp14">
   <w:body>
     <w:p>
       <w:pPr>
@@ -21,165 +21,6 @@
           <w:szCs w:val="28"/>
         </w:rPr>
         <w:t>2.1. Test Case [ID from Sec. 1.3]</w:t>
-      </w:r>
-    </w:p>
-    <w:p>
-      <w:pPr>
-        <w:pBdr>
-          <w:top w:val="nil"/>
-          <w:left w:val="nil"/>
-          <w:bottom w:val="nil"/>
-          <w:right w:val="nil"/>
-          <w:between w:val="nil"/>
-        </w:pBdr>
-        <w:ind w:left="360"/>
-        <w:rPr>
-          <w:color w:val="000000"/>
-        </w:rPr>
-      </w:pPr>
-      <w:r>
-        <w:rPr>
-          <w:color w:val="000000"/>
-          <w:highlight w:val="yellow"/>
-        </w:rPr>
-        <w:t xml:space="preserve">&lt;Provide enough </w:t>
-      </w:r>
-      <w:r>
-        <w:rPr>
-          <w:b/>
-          <w:i/>
-          <w:color w:val="000000"/>
-          <w:highlight w:val="yellow"/>
-          <w:u w:val="single"/>
-        </w:rPr>
-        <w:t>detail</w:t>
-      </w:r>
-      <w:r>
-        <w:rPr>
-          <w:color w:val="000000"/>
-          <w:highlight w:val="yellow"/>
-        </w:rPr>
-        <w:t xml:space="preserve"> on the steps and sub-steps for the tester to perform the task.</w:t>
-      </w:r>
-    </w:p>
-    <w:p>
-      <w:pPr>
-        <w:pBdr>
-          <w:top w:val="nil"/>
-          <w:left w:val="nil"/>
-          <w:bottom w:val="nil"/>
-          <w:right w:val="nil"/>
-          <w:between w:val="nil"/>
-        </w:pBdr>
-        <w:ind w:left="360"/>
-        <w:rPr>
-          <w:color w:val="000000"/>
-        </w:rPr>
-      </w:pPr>
-    </w:p>
-    <w:p>
-      <w:pPr>
-        <w:pBdr>
-          <w:top w:val="nil"/>
-          <w:left w:val="nil"/>
-          <w:bottom w:val="nil"/>
-          <w:right w:val="nil"/>
-          <w:between w:val="nil"/>
-        </w:pBdr>
-        <w:ind w:left="360"/>
-      </w:pPr>
-      <w:r>
-        <w:rPr>
-          <w:color w:val="000000"/>
-          <w:highlight w:val="yellow"/>
-        </w:rPr>
-        <w:t xml:space="preserve">Include any data entry </w:t>
-      </w:r>
-      <w:r>
-        <w:rPr>
-          <w:color w:val="000000"/>
-          <w:highlight w:val="yellow"/>
-        </w:rPr>
-        <w:t>l</w:t>
-      </w:r>
-      <w:r>
-        <w:rPr>
-          <w:color w:val="000000"/>
-          <w:highlight w:val="yellow"/>
-        </w:rPr>
-        <w:t>imitations – i.e. only numeric, required decimal places, et al</w:t>
-      </w:r>
-    </w:p>
-    <w:p>
-      <w:pPr>
-        <w:pBdr>
-          <w:top w:val="nil"/>
-          <w:left w:val="nil"/>
-          <w:bottom w:val="nil"/>
-          <w:right w:val="nil"/>
-          <w:between w:val="nil"/>
-        </w:pBdr>
-        <w:ind w:left="360"/>
-      </w:pPr>
-    </w:p>
-    <w:p>
-      <w:pPr>
-        <w:pBdr>
-          <w:top w:val="nil"/>
-          <w:left w:val="nil"/>
-          <w:bottom w:val="nil"/>
-          <w:right w:val="nil"/>
-          <w:between w:val="nil"/>
-        </w:pBdr>
-        <w:ind w:left="360"/>
-      </w:pPr>
-      <w:r>
-        <w:rPr>
-          <w:color w:val="000000"/>
-          <w:highlight w:val="yellow"/>
-        </w:rPr>
-        <w:t xml:space="preserve">Remember the tester often </w:t>
-      </w:r>
-      <w:r>
-        <w:rPr>
-          <w:b/>
-          <w:i/>
-          <w:color w:val="000000"/>
-          <w:highlight w:val="yellow"/>
-          <w:u w:val="single"/>
-        </w:rPr>
-        <w:t>knows nothing about the system</w:t>
-      </w:r>
-      <w:r>
-        <w:rPr>
-          <w:color w:val="000000"/>
-          <w:highlight w:val="yellow"/>
-        </w:rPr>
-        <w:t xml:space="preserve"> other than what you provide for the test. Make sure you give the tester </w:t>
-      </w:r>
-      <w:r>
-        <w:rPr>
-          <w:b/>
-          <w:i/>
-          <w:color w:val="000000"/>
-          <w:highlight w:val="yellow"/>
-          <w:u w:val="single"/>
-        </w:rPr>
-        <w:t>sufficient</w:t>
-      </w:r>
-      <w:r>
-        <w:rPr>
-          <w:color w:val="000000"/>
-          <w:highlight w:val="yellow"/>
-        </w:rPr>
-        <w:t xml:space="preserve"> instructions.</w:t>
-      </w:r>
-      <w:r>
-        <w:rPr>
-          <w:color w:val="000000"/>
-          <w:highlight w:val="yellow"/>
-        </w:rPr>
-        <w:t>&gt;</w:t>
       </w:r>
     </w:p>
     <w:p>
@@ -717,7 +558,7 @@
 </file>
 
 <file path=word/styles.xml><?xml version="1.0" encoding="utf-8"?>
-<w:styles xmlns:mc="http://schemas.openxmlformats.org/markup-compatibility/2006" xmlns:r="http://schemas.openxmlformats.org/officeDocument/2006/relationships" xmlns:w="http://schemas.openxmlformats.org/wordprocessingml/2006/main" xmlns:w14="http://schemas.microsoft.com/office/word/2010/wordml" xmlns:w15="http://schemas.microsoft.com/office/word/2012/wordml" xmlns:w16cex="http://schemas.microsoft.com/office/word/2018/wordml/cex" xmlns:w16cid="http://schemas.microsoft.com/office/word/2016/wordml/cid" xmlns:w16="http://schemas.microsoft.com/office/word/2018/wordml" xmlns:w16se="http://schemas.microsoft.com/office/word/2015/wordml/symex" mc:Ignorable="w14 w15 w16se w16cid w16 w16cex">
+<w:styles xmlns:mc="http://schemas.openxmlformats.org/markup-compatibility/2006" xmlns:r="http://schemas.openxmlformats.org/officeDocument/2006/relationships" xmlns:w="http://schemas.openxmlformats.org/wordprocessingml/2006/main" xmlns:w14="http://schemas.microsoft.com/office/word/2010/wordml" xmlns:w15="http://schemas.microsoft.com/office/word/2012/wordml" xmlns:w16cex="http://schemas.microsoft.com/office/word/2018/wordml/cex" xmlns:w16cid="http://schemas.microsoft.com/office/word/2016/wordml/cid" xmlns:w16="http://schemas.microsoft.com/office/word/2018/wordml" xmlns:w16sdtdh="http://schemas.microsoft.com/office/word/2020/wordml/sdtdatahash" xmlns:w16se="http://schemas.microsoft.com/office/word/2015/wordml/symex" mc:Ignorable="w14 w15 w16se w16cid w16 w16cex w16sdtdh">
   <w:docDefaults>
     <w:rPrDefault>
       <w:rPr>

</xml_diff>